<commit_message>
Matt uploading latest work at end of day Tuesday
</commit_message>
<xml_diff>
--- a/Log Project 4 Dream-Team.docx
+++ b/Log Project 4 Dream-Team.docx
@@ -83,7 +83,10 @@
         <w:ind w:left="720" w:hanging="270"/>
       </w:pPr>
       <w:r>
-        <w:t>Multiple types of mosquitos involved.   Some are more prevalent.   Although some carry the virus significantly more than others, data and outside research indicate can’t rule out that any type of mosquito would have the file.</w:t>
+        <w:t>About 8</w:t>
+      </w:r>
+      <w:r>
+        <w:t xml:space="preserve"> types of mosquitos involved.   Some are more prevalent.   Although some carry the virus significantly more than others, data and outside research indicate can’t rule out that any type of mosquito would have the file.</w:t>
       </w:r>
     </w:p>
     <w:p>
@@ -110,6 +113,9 @@
       <w:r>
         <w:t xml:space="preserve">  That is, Wnv present likely vary up and down as longitude or latitude increases.   We used TrapId as our categorical variable.</w:t>
       </w:r>
+      <w:r>
+        <w:t xml:space="preserve">   148 traps around the city</w:t>
+      </w:r>
     </w:p>
     <w:p>
       <w:pPr>
@@ -204,26 +210,41 @@
         <w:ind w:left="720" w:hanging="270"/>
       </w:pPr>
       <w:r>
-        <w:t>Information was provided from 2 weather stations (O’Hare at Midway airports.)  There were a lot of null values, particularly from one of the weather stations.   We decided to combine the data from the 2 stations, eliminating much of the problem with the nulls.   For the other nulls, we used averages from adjacent days.  (***Chaim verify)</w:t>
-      </w:r>
-      <w:r>
-        <w:t xml:space="preserve">    We considered trying to extrapolate weather data for each latitude / longitude for each day, but that was deemed a lot of effort for questionable value, since summer weather patterns often in small cells (like thunderstorms), not a continuous pattern.</w:t>
-      </w:r>
-    </w:p>
-    <w:p>
-      <w:pPr>
-        <w:pStyle w:val="ListParagraph"/>
-        <w:numPr>
-          <w:ilvl w:val="1"/>
-          <w:numId w:val="1"/>
-        </w:numPr>
-        <w:tabs>
-          <w:tab w:val="left" w:pos="180"/>
-        </w:tabs>
-        <w:ind w:left="720" w:hanging="270"/>
-      </w:pPr>
-      <w:r>
-        <w:t>Any rainfall observations of ‘T’ (trace) were set to 0 under the assumption that they more likely evaporated that enhanced the ground moisture.</w:t>
+        <w:t>Information was provided from 2 weather stations (O’Hare at Midway airports.)  There were a lot of null values, particularly from one of the weather stations.   We decided to combine the data from the 2 stations</w:t>
+      </w:r>
+      <w:r>
+        <w:t xml:space="preserve"> into one record.   Where nulls existed, we replaced it with information from the other weather station or from</w:t>
+      </w:r>
+      <w:r>
+        <w:t xml:space="preserve"> adjacent days. </w:t>
+      </w:r>
+      <w:r>
+        <w:t xml:space="preserve"> </w:t>
+      </w:r>
+      <w:r>
+        <w:t>We considered trying to extrapolate weather data for each latitude / longitude for each day, but that was deemed a lot of effort for questionable value, since summer weather patterns often in small cells (like thunderstorms), not a continuous pattern.</w:t>
+      </w:r>
+    </w:p>
+    <w:p>
+      <w:pPr>
+        <w:pStyle w:val="ListParagraph"/>
+        <w:numPr>
+          <w:ilvl w:val="1"/>
+          <w:numId w:val="1"/>
+        </w:numPr>
+        <w:tabs>
+          <w:tab w:val="left" w:pos="180"/>
+        </w:tabs>
+        <w:ind w:left="720" w:hanging="270"/>
+      </w:pPr>
+      <w:r>
+        <w:t xml:space="preserve">Any rainfall observations of ‘T’ (trace) were set to </w:t>
+      </w:r>
+      <w:r>
+        <w:t>a very small number</w:t>
+      </w:r>
+      <w:r>
+        <w:t>.</w:t>
       </w:r>
     </w:p>
     <w:p>
@@ -434,7 +455,23 @@
         <w:ind w:left="720" w:hanging="270"/>
       </w:pPr>
       <w:r>
-        <w:t>*** Are we doing grid searches to tune parameters?</w:t>
+        <w:t>Are we doing g</w:t>
+      </w:r>
+      <w:r>
+        <w:t>rid searches to tune parameters – y</w:t>
+      </w:r>
+    </w:p>
+    <w:p>
+      <w:pPr>
+        <w:pStyle w:val="ListParagraph"/>
+        <w:numPr>
+          <w:ilvl w:val="0"/>
+          <w:numId w:val="1"/>
+        </w:numPr>
+        <w:ind w:left="450" w:hanging="450"/>
+      </w:pPr>
+      <w:r>
+        <w:t>Best model was random forest</w:t>
       </w:r>
       <w:bookmarkStart w:id="0" w:name="_GoBack"/>
       <w:bookmarkEnd w:id="0"/>
@@ -540,8 +577,97 @@
       </w:pPr>
     </w:lvl>
   </w:abstractNum>
+  <w:abstractNum w:abstractNumId="1">
+    <w:nsid w:val="769743E3"/>
+    <w:multiLevelType w:val="hybridMultilevel"/>
+    <w:tmpl w:val="1F9E494A"/>
+    <w:lvl w:ilvl="0" w:tplc="0409000F">
+      <w:start w:val="1"/>
+      <w:numFmt w:val="decimal"/>
+      <w:lvlText w:val="%1."/>
+      <w:lvlJc w:val="left"/>
+      <w:pPr>
+        <w:ind w:left="720" w:hanging="360"/>
+      </w:pPr>
+    </w:lvl>
+    <w:lvl w:ilvl="1" w:tplc="04090019" w:tentative="1">
+      <w:start w:val="1"/>
+      <w:numFmt w:val="lowerLetter"/>
+      <w:lvlText w:val="%2."/>
+      <w:lvlJc w:val="left"/>
+      <w:pPr>
+        <w:ind w:left="1440" w:hanging="360"/>
+      </w:pPr>
+    </w:lvl>
+    <w:lvl w:ilvl="2" w:tplc="0409001B" w:tentative="1">
+      <w:start w:val="1"/>
+      <w:numFmt w:val="lowerRoman"/>
+      <w:lvlText w:val="%3."/>
+      <w:lvlJc w:val="right"/>
+      <w:pPr>
+        <w:ind w:left="2160" w:hanging="180"/>
+      </w:pPr>
+    </w:lvl>
+    <w:lvl w:ilvl="3" w:tplc="0409000F" w:tentative="1">
+      <w:start w:val="1"/>
+      <w:numFmt w:val="decimal"/>
+      <w:lvlText w:val="%4."/>
+      <w:lvlJc w:val="left"/>
+      <w:pPr>
+        <w:ind w:left="2880" w:hanging="360"/>
+      </w:pPr>
+    </w:lvl>
+    <w:lvl w:ilvl="4" w:tplc="04090019" w:tentative="1">
+      <w:start w:val="1"/>
+      <w:numFmt w:val="lowerLetter"/>
+      <w:lvlText w:val="%5."/>
+      <w:lvlJc w:val="left"/>
+      <w:pPr>
+        <w:ind w:left="3600" w:hanging="360"/>
+      </w:pPr>
+    </w:lvl>
+    <w:lvl w:ilvl="5" w:tplc="0409001B" w:tentative="1">
+      <w:start w:val="1"/>
+      <w:numFmt w:val="lowerRoman"/>
+      <w:lvlText w:val="%6."/>
+      <w:lvlJc w:val="right"/>
+      <w:pPr>
+        <w:ind w:left="4320" w:hanging="180"/>
+      </w:pPr>
+    </w:lvl>
+    <w:lvl w:ilvl="6" w:tplc="0409000F" w:tentative="1">
+      <w:start w:val="1"/>
+      <w:numFmt w:val="decimal"/>
+      <w:lvlText w:val="%7."/>
+      <w:lvlJc w:val="left"/>
+      <w:pPr>
+        <w:ind w:left="5040" w:hanging="360"/>
+      </w:pPr>
+    </w:lvl>
+    <w:lvl w:ilvl="7" w:tplc="04090019" w:tentative="1">
+      <w:start w:val="1"/>
+      <w:numFmt w:val="lowerLetter"/>
+      <w:lvlText w:val="%8."/>
+      <w:lvlJc w:val="left"/>
+      <w:pPr>
+        <w:ind w:left="5760" w:hanging="360"/>
+      </w:pPr>
+    </w:lvl>
+    <w:lvl w:ilvl="8" w:tplc="0409001B" w:tentative="1">
+      <w:start w:val="1"/>
+      <w:numFmt w:val="lowerRoman"/>
+      <w:lvlText w:val="%9."/>
+      <w:lvlJc w:val="right"/>
+      <w:pPr>
+        <w:ind w:left="6480" w:hanging="180"/>
+      </w:pPr>
+    </w:lvl>
+  </w:abstractNum>
   <w:num w:numId="1">
     <w:abstractNumId w:val="0"/>
+  </w:num>
+  <w:num w:numId="2">
+    <w:abstractNumId w:val="1"/>
   </w:num>
 </w:numbering>
 </file>

</xml_diff>

<commit_message>
Matt pushing final notebook, latest combined train and test files
</commit_message>
<xml_diff>
--- a/Log Project 4 Dream-Team.docx
+++ b/Log Project 4 Dream-Team.docx
@@ -12,7 +12,15 @@
     </w:p>
     <w:p>
       <w:r>
-        <w:t>Students should have some log, whether it is a markdown file, text file, or iPython notebook, describing the observations and decisions they made along the way. This should be submitted to your instructor prior to your final presentation.</w:t>
+        <w:t xml:space="preserve">Students should have some log, whether it is a markdown file, text file, or </w:t>
+      </w:r>
+      <w:proofErr w:type="spellStart"/>
+      <w:r>
+        <w:t>iPython</w:t>
+      </w:r>
+      <w:proofErr w:type="spellEnd"/>
+      <w:r>
+        <w:t xml:space="preserve"> notebook, describing the observations and decisions they made along the way. This should be submitted to your instructor prior to your final presentation.</w:t>
       </w:r>
     </w:p>
     <w:p/>
@@ -50,8 +58,13 @@
         </w:tabs>
         <w:ind w:left="720" w:hanging="270"/>
       </w:pPr>
-      <w:r>
-        <w:t>WnvPresent is what is being predicted.</w:t>
+      <w:proofErr w:type="spellStart"/>
+      <w:r>
+        <w:t>WnvPresent</w:t>
+      </w:r>
+      <w:proofErr w:type="spellEnd"/>
+      <w:r>
+        <w:t xml:space="preserve"> is what is being predicted.</w:t>
       </w:r>
     </w:p>
     <w:p>
@@ -105,13 +118,37 @@
         <w:t>The columns with location information (address, block, trap Id, longitude / latitude) are largely redundant with each other</w:t>
       </w:r>
       <w:r>
-        <w:t>.   We decided to take location as a categorical variable since it is unlikely that there is a linear relationship between longitude and latitude and Wnv being present.</w:t>
+        <w:t xml:space="preserve">.   We decided to take location as a categorical variable since it is unlikely that there is a linear relationship between longitude and latitude and </w:t>
+      </w:r>
+      <w:proofErr w:type="spellStart"/>
+      <w:r>
+        <w:t>Wnv</w:t>
+      </w:r>
+      <w:proofErr w:type="spellEnd"/>
+      <w:r>
+        <w:t xml:space="preserve"> being present.</w:t>
       </w:r>
       <w:r>
         <w:t xml:space="preserve"> </w:t>
       </w:r>
       <w:r>
-        <w:t xml:space="preserve">  That is, Wnv present likely vary up and down as longitude or latitude increases.   We used TrapId as our categorical variable.</w:t>
+        <w:t xml:space="preserve">  That is, </w:t>
+      </w:r>
+      <w:proofErr w:type="spellStart"/>
+      <w:r>
+        <w:t>Wnv</w:t>
+      </w:r>
+      <w:proofErr w:type="spellEnd"/>
+      <w:r>
+        <w:t xml:space="preserve"> present likely vary up and down as longitude or latitude increases.   We used </w:t>
+      </w:r>
+      <w:proofErr w:type="spellStart"/>
+      <w:r>
+        <w:t>TrapId</w:t>
+      </w:r>
+      <w:proofErr w:type="spellEnd"/>
+      <w:r>
+        <w:t xml:space="preserve"> as our categorical variable.</w:t>
       </w:r>
       <w:r>
         <w:t xml:space="preserve">   148 traps around the city</w:t>
@@ -355,126 +392,216 @@
         <w:ind w:left="720" w:hanging="270"/>
       </w:pPr>
       <w:r>
-        <w:t>Based on some online research we hypothesized that warmth and moisture, both currently, and over the preceding period were likely leading causes of mosquitos being present, and thus made it more likely that Wnv was present.   (****We could use a plot showing if Wnv was more prevalent when more mosquitos were present).</w:t>
-      </w:r>
-    </w:p>
-    <w:p>
-      <w:pPr>
-        <w:pStyle w:val="ListParagraph"/>
-        <w:numPr>
-          <w:ilvl w:val="1"/>
-          <w:numId w:val="1"/>
-        </w:numPr>
-        <w:ind w:left="720" w:hanging="270"/>
-      </w:pPr>
-      <w:r>
-        <w:t>Based on this we added features for both precipitation and cooling degree days over the last 7, 30, and 90 days.   Note, the 30 day features had the last 7 days removed, and the 90 day features had the last 30 days removed to make them more independent of each other.</w:t>
-      </w:r>
-    </w:p>
-    <w:p>
-      <w:pPr>
-        <w:pStyle w:val="ListParagraph"/>
-        <w:numPr>
-          <w:ilvl w:val="1"/>
-          <w:numId w:val="1"/>
-        </w:numPr>
-        <w:ind w:left="720" w:hanging="270"/>
-      </w:pPr>
-      <w:r>
-        <w:t>***Regularization, plotting, preliminary regressions, and other efforts to remove variables?</w:t>
-      </w:r>
-    </w:p>
-    <w:p>
-      <w:pPr>
-        <w:pStyle w:val="ListParagraph"/>
-        <w:numPr>
-          <w:ilvl w:val="0"/>
-          <w:numId w:val="1"/>
-        </w:numPr>
-        <w:ind w:left="450" w:hanging="450"/>
-      </w:pPr>
-      <w:r>
-        <w:t>Choice of Models</w:t>
-      </w:r>
-    </w:p>
-    <w:p>
-      <w:pPr>
-        <w:pStyle w:val="ListParagraph"/>
-        <w:numPr>
-          <w:ilvl w:val="1"/>
-          <w:numId w:val="1"/>
-        </w:numPr>
-        <w:ind w:left="720" w:hanging="270"/>
-      </w:pPr>
-      <w:r>
-        <w:t>Logistic regression – generally performs reasonably well and gives us interpretability which is useful for inferring which variables are more or less important, and makes the model more describable to stakeholders.</w:t>
-      </w:r>
-    </w:p>
-    <w:p>
-      <w:pPr>
-        <w:pStyle w:val="ListParagraph"/>
-        <w:numPr>
-          <w:ilvl w:val="1"/>
-          <w:numId w:val="1"/>
-        </w:numPr>
-        <w:ind w:left="720" w:hanging="270"/>
-      </w:pPr>
-      <w:r>
-        <w:t>Random forest – generally perform reasonably well and provide a cross check to logistic regression with some loss of interpretability</w:t>
-      </w:r>
-    </w:p>
-    <w:p>
-      <w:pPr>
-        <w:pStyle w:val="ListParagraph"/>
-        <w:numPr>
-          <w:ilvl w:val="1"/>
-          <w:numId w:val="1"/>
-        </w:numPr>
-        <w:ind w:left="720" w:hanging="270"/>
-      </w:pPr>
-      <w:r>
-        <w:t xml:space="preserve">XGBoost </w:t>
-      </w:r>
-      <w:r>
-        <w:t>–</w:t>
-      </w:r>
-      <w:r>
-        <w:t xml:space="preserve"> </w:t>
-      </w:r>
-      <w:r>
-        <w:t xml:space="preserve">based on work of others, these models perform very well </w:t>
-      </w:r>
-    </w:p>
-    <w:p>
-      <w:pPr>
-        <w:pStyle w:val="ListParagraph"/>
-        <w:numPr>
-          <w:ilvl w:val="1"/>
-          <w:numId w:val="1"/>
-        </w:numPr>
-        <w:ind w:left="720" w:hanging="270"/>
-      </w:pPr>
-      <w:r>
-        <w:t>Are we doing g</w:t>
-      </w:r>
-      <w:r>
-        <w:t>rid searches to tune parameters – y</w:t>
-      </w:r>
-    </w:p>
-    <w:p>
-      <w:pPr>
-        <w:pStyle w:val="ListParagraph"/>
-        <w:numPr>
-          <w:ilvl w:val="0"/>
-          <w:numId w:val="1"/>
-        </w:numPr>
-        <w:ind w:left="450" w:hanging="450"/>
-      </w:pPr>
-      <w:r>
-        <w:t>Best model was random forest</w:t>
+        <w:t>Based on</w:t>
+      </w:r>
+      <w:r>
+        <w:t xml:space="preserve"> online research </w:t>
+      </w:r>
+      <w:r>
+        <w:t xml:space="preserve">on the mosquito breeding, and spread of the </w:t>
+      </w:r>
+      <w:proofErr w:type="spellStart"/>
+      <w:r>
+        <w:t>Wnv</w:t>
+      </w:r>
+      <w:proofErr w:type="spellEnd"/>
+      <w:r>
+        <w:t xml:space="preserve">, </w:t>
+      </w:r>
+      <w:r>
+        <w:t>we hypothesized that</w:t>
+      </w:r>
+      <w:r>
+        <w:t xml:space="preserve"> mosquito breeding, and thus </w:t>
+      </w:r>
+      <w:proofErr w:type="spellStart"/>
+      <w:r>
+        <w:t>Wnv</w:t>
+      </w:r>
+      <w:proofErr w:type="spellEnd"/>
+      <w:r>
+        <w:t>, would be affected by</w:t>
+      </w:r>
+      <w:r>
+        <w:t xml:space="preserve"> warmth and moisture, both currently, and over the preceding period</w:t>
+      </w:r>
+      <w:r>
+        <w:t xml:space="preserve">. </w:t>
+      </w:r>
+      <w:r>
+        <w:t xml:space="preserve">(****We could use a plot showing if </w:t>
+      </w:r>
+      <w:proofErr w:type="spellStart"/>
+      <w:r>
+        <w:t>Wnv</w:t>
+      </w:r>
+      <w:proofErr w:type="spellEnd"/>
+      <w:r>
+        <w:t xml:space="preserve"> was more prevalent when more mosquitos were present).</w:t>
+      </w:r>
+    </w:p>
+    <w:p>
+      <w:pPr>
+        <w:pStyle w:val="ListParagraph"/>
+        <w:numPr>
+          <w:ilvl w:val="1"/>
+          <w:numId w:val="1"/>
+        </w:numPr>
+        <w:ind w:left="720" w:hanging="270"/>
+      </w:pPr>
+      <w:r>
+        <w:t xml:space="preserve">Based on this we added features for precipitation </w:t>
+      </w:r>
+      <w:r>
+        <w:t xml:space="preserve">(rate of moisture added), wet bulb (rate that moisture removed), </w:t>
+      </w:r>
+      <w:r>
+        <w:t>and cooling degree days</w:t>
+      </w:r>
+      <w:r>
+        <w:t xml:space="preserve"> (heat)</w:t>
+      </w:r>
+      <w:r>
+        <w:t xml:space="preserve"> over the last 7, 30, and 90 days.   Note, </w:t>
+      </w:r>
+      <w:r>
+        <w:t xml:space="preserve">that </w:t>
+      </w:r>
+      <w:r>
+        <w:t xml:space="preserve">the </w:t>
+      </w:r>
+      <w:proofErr w:type="gramStart"/>
+      <w:r>
+        <w:t>30 day</w:t>
+      </w:r>
+      <w:proofErr w:type="gramEnd"/>
+      <w:r>
+        <w:t xml:space="preserve"> features had the last 7 days removed, and the 90 day features had the last 30 days removed to make them more independent of each other.</w:t>
+      </w:r>
+    </w:p>
+    <w:p>
+      <w:pPr>
+        <w:pStyle w:val="ListParagraph"/>
+        <w:numPr>
+          <w:ilvl w:val="1"/>
+          <w:numId w:val="1"/>
+        </w:numPr>
+        <w:ind w:left="720" w:hanging="270"/>
+      </w:pPr>
+      <w:r>
+        <w:t xml:space="preserve">Variable selection: We looked at feature </w:t>
+      </w:r>
+      <w:proofErr w:type="spellStart"/>
+      <w:r>
+        <w:t>importances</w:t>
+      </w:r>
+      <w:proofErr w:type="spellEnd"/>
+      <w:r>
+        <w:t xml:space="preserve"> in the Random Forest models, and the confidence intervals in the Logistic Regression models.   We removed features with lower feature importance. </w:t>
+      </w:r>
+      <w:r>
+        <w:t>***Regularization,</w:t>
       </w:r>
       <w:bookmarkStart w:id="0" w:name="_GoBack"/>
       <w:bookmarkEnd w:id="0"/>
+      <w:r>
+        <w:t xml:space="preserve"> plotting, preliminary regressions, and other efforts to remove variables?</w:t>
+      </w:r>
+    </w:p>
+    <w:p>
+      <w:pPr>
+        <w:pStyle w:val="ListParagraph"/>
+        <w:numPr>
+          <w:ilvl w:val="0"/>
+          <w:numId w:val="1"/>
+        </w:numPr>
+        <w:ind w:left="450" w:hanging="450"/>
+      </w:pPr>
+      <w:r>
+        <w:t>Choice of Models</w:t>
+      </w:r>
+    </w:p>
+    <w:p>
+      <w:pPr>
+        <w:pStyle w:val="ListParagraph"/>
+        <w:numPr>
+          <w:ilvl w:val="1"/>
+          <w:numId w:val="1"/>
+        </w:numPr>
+        <w:ind w:left="720" w:hanging="270"/>
+      </w:pPr>
+      <w:r>
+        <w:t>Logistic regression – generally performs reasonably well and gives us interpretability which is useful for inferring which variables are more or less important, and makes the model more describable to stakeholders.</w:t>
+      </w:r>
+    </w:p>
+    <w:p>
+      <w:pPr>
+        <w:pStyle w:val="ListParagraph"/>
+        <w:numPr>
+          <w:ilvl w:val="1"/>
+          <w:numId w:val="1"/>
+        </w:numPr>
+        <w:ind w:left="720" w:hanging="270"/>
+      </w:pPr>
+      <w:r>
+        <w:t>Random forest – generally perform reasonably well and provide a cross check to logistic regression with some loss of interpretability</w:t>
+      </w:r>
+    </w:p>
+    <w:p>
+      <w:pPr>
+        <w:pStyle w:val="ListParagraph"/>
+        <w:numPr>
+          <w:ilvl w:val="1"/>
+          <w:numId w:val="1"/>
+        </w:numPr>
+        <w:ind w:left="720" w:hanging="270"/>
+      </w:pPr>
+      <w:proofErr w:type="spellStart"/>
+      <w:r>
+        <w:t>XGBoost</w:t>
+      </w:r>
+      <w:proofErr w:type="spellEnd"/>
+      <w:r>
+        <w:t xml:space="preserve"> </w:t>
+      </w:r>
+      <w:r>
+        <w:t>–</w:t>
+      </w:r>
+      <w:r>
+        <w:t xml:space="preserve"> </w:t>
+      </w:r>
+      <w:r>
+        <w:t xml:space="preserve">based on work of others, these models perform very well </w:t>
+      </w:r>
+    </w:p>
+    <w:p>
+      <w:pPr>
+        <w:pStyle w:val="ListParagraph"/>
+        <w:numPr>
+          <w:ilvl w:val="1"/>
+          <w:numId w:val="1"/>
+        </w:numPr>
+        <w:ind w:left="720" w:hanging="270"/>
+      </w:pPr>
+      <w:r>
+        <w:t>Are we doing g</w:t>
+      </w:r>
+      <w:r>
+        <w:t>rid searches to tune parameters – y</w:t>
+      </w:r>
+    </w:p>
+    <w:p>
+      <w:pPr>
+        <w:pStyle w:val="ListParagraph"/>
+        <w:numPr>
+          <w:ilvl w:val="0"/>
+          <w:numId w:val="1"/>
+        </w:numPr>
+        <w:ind w:left="450" w:hanging="450"/>
+      </w:pPr>
+      <w:r>
+        <w:t>Best model was random forest</w:t>
+      </w:r>
     </w:p>
     <w:sectPr>
       <w:pgSz w:w="12240" w:h="15840"/>

</xml_diff>